<commit_message>
Adicionando Deploy do projeto
</commit_message>
<xml_diff>
--- a/Documentação/Relatório PI Grupo 02 - Turma 39.docx
+++ b/Documentação/Relatório PI Grupo 02 - Turma 39.docx
@@ -3324,6 +3324,453 @@
           <w:szCs w:val="24"/>
         </w:rPr>
         <w:t>O prazo de entrega foi cumprido, sendo finalizada a task as 15 horas.</w:t>
+      </w:r>
+    </w:p>
+    <w:p>
+      <w:pPr>
+        <w:rPr>
+          <w:rFonts w:ascii="Arial" w:eastAsia="Arial" w:hAnsi="Arial" w:cs="Arial"/>
+          <w:b/>
+          <w:bCs/>
+          <w:color w:val="000000" w:themeColor="text1"/>
+          <w:sz w:val="24"/>
+          <w:szCs w:val="24"/>
+        </w:rPr>
+      </w:pPr>
+    </w:p>
+    <w:p>
+      <w:pPr>
+        <w:rPr>
+          <w:rFonts w:ascii="Arial" w:eastAsia="Arial" w:hAnsi="Arial" w:cs="Arial"/>
+          <w:b/>
+          <w:bCs/>
+          <w:color w:val="000000" w:themeColor="text1"/>
+          <w:sz w:val="24"/>
+          <w:szCs w:val="24"/>
+        </w:rPr>
+      </w:pPr>
+    </w:p>
+    <w:p>
+      <w:pPr>
+        <w:rPr>
+          <w:rFonts w:ascii="Arial" w:eastAsia="Arial" w:hAnsi="Arial" w:cs="Arial"/>
+          <w:b/>
+          <w:bCs/>
+          <w:color w:val="000000" w:themeColor="text1"/>
+          <w:sz w:val="24"/>
+          <w:szCs w:val="24"/>
+        </w:rPr>
+      </w:pPr>
+    </w:p>
+    <w:p>
+      <w:pPr>
+        <w:rPr>
+          <w:rFonts w:ascii="Arial" w:eastAsia="Arial" w:hAnsi="Arial" w:cs="Arial"/>
+          <w:b/>
+          <w:bCs/>
+          <w:color w:val="000000" w:themeColor="text1"/>
+          <w:sz w:val="24"/>
+          <w:szCs w:val="24"/>
+        </w:rPr>
+      </w:pPr>
+    </w:p>
+    <w:p>
+      <w:pPr>
+        <w:rPr>
+          <w:rFonts w:ascii="Arial" w:eastAsia="Arial" w:hAnsi="Arial" w:cs="Arial"/>
+          <w:b/>
+          <w:bCs/>
+          <w:color w:val="000000" w:themeColor="text1"/>
+          <w:sz w:val="24"/>
+          <w:szCs w:val="24"/>
+        </w:rPr>
+      </w:pPr>
+    </w:p>
+    <w:p>
+      <w:pPr>
+        <w:rPr>
+          <w:rFonts w:ascii="Arial" w:eastAsia="Arial" w:hAnsi="Arial" w:cs="Arial"/>
+          <w:b/>
+          <w:bCs/>
+          <w:color w:val="000000" w:themeColor="text1"/>
+          <w:sz w:val="24"/>
+          <w:szCs w:val="24"/>
+        </w:rPr>
+      </w:pPr>
+    </w:p>
+    <w:p>
+      <w:pPr>
+        <w:rPr>
+          <w:rFonts w:ascii="Arial" w:eastAsia="Arial" w:hAnsi="Arial" w:cs="Arial"/>
+          <w:b/>
+          <w:bCs/>
+          <w:color w:val="000000" w:themeColor="text1"/>
+          <w:sz w:val="24"/>
+          <w:szCs w:val="24"/>
+        </w:rPr>
+      </w:pPr>
+    </w:p>
+    <w:p>
+      <w:pPr>
+        <w:rPr>
+          <w:rFonts w:ascii="Arial" w:eastAsia="Arial" w:hAnsi="Arial" w:cs="Arial"/>
+          <w:b/>
+          <w:bCs/>
+          <w:color w:val="000000" w:themeColor="text1"/>
+          <w:sz w:val="24"/>
+          <w:szCs w:val="24"/>
+        </w:rPr>
+      </w:pPr>
+    </w:p>
+    <w:p>
+      <w:pPr>
+        <w:rPr>
+          <w:rFonts w:ascii="Arial" w:eastAsia="Arial" w:hAnsi="Arial" w:cs="Arial"/>
+          <w:sz w:val="24"/>
+          <w:szCs w:val="24"/>
+        </w:rPr>
+      </w:pPr>
+    </w:p>
+    <w:p>
+      <w:pPr>
+        <w:rPr>
+          <w:rFonts w:ascii="Arial" w:eastAsia="Arial" w:hAnsi="Arial" w:cs="Arial"/>
+          <w:sz w:val="32"/>
+          <w:szCs w:val="32"/>
+        </w:rPr>
+      </w:pPr>
+      <w:r>
+        <w:rPr>
+          <w:rFonts w:ascii="Arial" w:eastAsia="Arial" w:hAnsi="Arial" w:cs="Arial"/>
+          <w:sz w:val="28"/>
+          <w:szCs w:val="28"/>
+        </w:rPr>
+        <w:t xml:space="preserve">No dia </w:t>
+      </w:r>
+      <w:r>
+        <w:rPr>
+          <w:rFonts w:ascii="Arial" w:eastAsia="Arial" w:hAnsi="Arial" w:cs="Arial"/>
+          <w:sz w:val="28"/>
+          <w:szCs w:val="28"/>
+        </w:rPr>
+        <w:t>20</w:t>
+      </w:r>
+      <w:r>
+        <w:rPr>
+          <w:rFonts w:ascii="Arial" w:eastAsia="Arial" w:hAnsi="Arial" w:cs="Arial"/>
+          <w:sz w:val="28"/>
+          <w:szCs w:val="28"/>
+        </w:rPr>
+        <w:t xml:space="preserve"> foi realizada a task número </w:t>
+      </w:r>
+      <w:r>
+        <w:rPr>
+          <w:rFonts w:ascii="Arial" w:eastAsia="Arial" w:hAnsi="Arial" w:cs="Arial"/>
+          <w:sz w:val="28"/>
+          <w:szCs w:val="28"/>
+        </w:rPr>
+        <w:t>oito</w:t>
+      </w:r>
+      <w:r>
+        <w:rPr>
+          <w:rFonts w:ascii="Arial" w:eastAsia="Arial" w:hAnsi="Arial" w:cs="Arial"/>
+          <w:sz w:val="28"/>
+          <w:szCs w:val="28"/>
+        </w:rPr>
+        <w:t>, referente a</w:t>
+      </w:r>
+      <w:r>
+        <w:rPr>
+          <w:rFonts w:ascii="Arial" w:eastAsia="Arial" w:hAnsi="Arial" w:cs="Arial"/>
+          <w:sz w:val="28"/>
+          <w:szCs w:val="28"/>
+        </w:rPr>
+        <w:t>o deploy do projeto</w:t>
+      </w:r>
+      <w:r>
+        <w:rPr>
+          <w:rFonts w:ascii="Arial" w:eastAsia="Arial" w:hAnsi="Arial" w:cs="Arial"/>
+          <w:sz w:val="28"/>
+          <w:szCs w:val="28"/>
+        </w:rPr>
+        <w:t>:</w:t>
+      </w:r>
+    </w:p>
+    <w:p>
+      <w:pPr>
+        <w:rPr>
+          <w:rFonts w:ascii="Arial" w:eastAsia="Arial" w:hAnsi="Arial" w:cs="Arial"/>
+          <w:sz w:val="24"/>
+          <w:szCs w:val="24"/>
+        </w:rPr>
+      </w:pPr>
+    </w:p>
+    <w:p>
+      <w:pPr>
+        <w:rPr>
+          <w:rFonts w:ascii="Arial" w:eastAsia="Arial" w:hAnsi="Arial" w:cs="Arial"/>
+          <w:sz w:val="32"/>
+          <w:szCs w:val="32"/>
+        </w:rPr>
+      </w:pPr>
+      <w:r>
+        <w:rPr>
+          <w:rFonts w:ascii="Arial" w:eastAsia="Arial" w:hAnsi="Arial" w:cs="Arial"/>
+          <w:sz w:val="28"/>
+          <w:szCs w:val="28"/>
+        </w:rPr>
+        <w:t>A partir desse direcionamento, a equipe ficou dividida dessa forma:</w:t>
+      </w:r>
+    </w:p>
+    <w:p>
+      <w:pPr>
+        <w:pStyle w:val="PargrafodaLista"/>
+        <w:numPr>
+          <w:ilvl w:val="0"/>
+          <w:numId w:val="2"/>
+        </w:numPr>
+        <w:rPr>
+          <w:rFonts w:ascii="Arial" w:eastAsia="Arial" w:hAnsi="Arial" w:cs="Arial"/>
+          <w:sz w:val="24"/>
+          <w:szCs w:val="24"/>
+        </w:rPr>
+      </w:pPr>
+      <w:r>
+        <w:rPr>
+          <w:rFonts w:ascii="Arial" w:eastAsia="Arial" w:hAnsi="Arial" w:cs="Arial"/>
+          <w:sz w:val="24"/>
+          <w:szCs w:val="24"/>
+        </w:rPr>
+        <w:t>Gabriel Duarte</w:t>
+      </w:r>
+      <w:r>
+        <w:rPr>
+          <w:rFonts w:ascii="Arial" w:eastAsia="Arial" w:hAnsi="Arial" w:cs="Arial"/>
+          <w:sz w:val="24"/>
+          <w:szCs w:val="24"/>
+        </w:rPr>
+        <w:t xml:space="preserve"> como P.O.;</w:t>
+      </w:r>
+    </w:p>
+    <w:p>
+      <w:pPr>
+        <w:pStyle w:val="PargrafodaLista"/>
+        <w:numPr>
+          <w:ilvl w:val="0"/>
+          <w:numId w:val="2"/>
+        </w:numPr>
+        <w:rPr>
+          <w:sz w:val="24"/>
+          <w:szCs w:val="24"/>
+        </w:rPr>
+      </w:pPr>
+      <w:r>
+        <w:rPr>
+          <w:rFonts w:ascii="Arial" w:eastAsia="Arial" w:hAnsi="Arial" w:cs="Arial"/>
+          <w:sz w:val="24"/>
+          <w:szCs w:val="24"/>
+        </w:rPr>
+        <w:t xml:space="preserve">Gabriel </w:t>
+      </w:r>
+      <w:r>
+        <w:rPr>
+          <w:rFonts w:ascii="Arial" w:eastAsia="Arial" w:hAnsi="Arial" w:cs="Arial"/>
+          <w:sz w:val="24"/>
+          <w:szCs w:val="24"/>
+        </w:rPr>
+        <w:t>Costa</w:t>
+      </w:r>
+      <w:r>
+        <w:rPr>
+          <w:rFonts w:ascii="Arial" w:eastAsia="Arial" w:hAnsi="Arial" w:cs="Arial"/>
+          <w:sz w:val="24"/>
+          <w:szCs w:val="24"/>
+        </w:rPr>
+        <w:t xml:space="preserve"> como Scrum Master;</w:t>
+      </w:r>
+    </w:p>
+    <w:p>
+      <w:pPr>
+        <w:pStyle w:val="PargrafodaLista"/>
+        <w:numPr>
+          <w:ilvl w:val="0"/>
+          <w:numId w:val="2"/>
+        </w:numPr>
+        <w:rPr>
+          <w:sz w:val="24"/>
+          <w:szCs w:val="24"/>
+        </w:rPr>
+      </w:pPr>
+      <w:r>
+        <w:rPr>
+          <w:rFonts w:ascii="Arial" w:eastAsia="Arial" w:hAnsi="Arial" w:cs="Arial"/>
+          <w:sz w:val="24"/>
+          <w:szCs w:val="24"/>
+        </w:rPr>
+        <w:t>Gabriel</w:t>
+      </w:r>
+      <w:r>
+        <w:rPr>
+          <w:rFonts w:ascii="Arial" w:eastAsia="Arial" w:hAnsi="Arial" w:cs="Arial"/>
+          <w:sz w:val="24"/>
+          <w:szCs w:val="24"/>
+        </w:rPr>
+        <w:t xml:space="preserve">ly Oliveira </w:t>
+      </w:r>
+      <w:r>
+        <w:rPr>
+          <w:rFonts w:ascii="Arial" w:eastAsia="Arial" w:hAnsi="Arial" w:cs="Arial"/>
+          <w:sz w:val="24"/>
+          <w:szCs w:val="24"/>
+        </w:rPr>
+        <w:t>como Dev.</w:t>
+      </w:r>
+    </w:p>
+    <w:p>
+      <w:pPr>
+        <w:pStyle w:val="PargrafodaLista"/>
+        <w:numPr>
+          <w:ilvl w:val="0"/>
+          <w:numId w:val="2"/>
+        </w:numPr>
+        <w:rPr>
+          <w:sz w:val="24"/>
+          <w:szCs w:val="24"/>
+        </w:rPr>
+      </w:pPr>
+      <w:r>
+        <w:rPr>
+          <w:rFonts w:ascii="Arial" w:eastAsia="Arial" w:hAnsi="Arial" w:cs="Arial"/>
+          <w:sz w:val="24"/>
+          <w:szCs w:val="24"/>
+        </w:rPr>
+        <w:t xml:space="preserve">Larissa Moreira como Dev. </w:t>
+      </w:r>
+    </w:p>
+    <w:p>
+      <w:pPr>
+        <w:pStyle w:val="PargrafodaLista"/>
+        <w:numPr>
+          <w:ilvl w:val="0"/>
+          <w:numId w:val="2"/>
+        </w:numPr>
+        <w:rPr>
+          <w:sz w:val="24"/>
+          <w:szCs w:val="24"/>
+        </w:rPr>
+      </w:pPr>
+      <w:r>
+        <w:rPr>
+          <w:rFonts w:ascii="Arial" w:eastAsia="Arial" w:hAnsi="Arial" w:cs="Arial"/>
+          <w:sz w:val="24"/>
+          <w:szCs w:val="24"/>
+        </w:rPr>
+        <w:t>Gerson Ronaldo como Dev.</w:t>
+      </w:r>
+    </w:p>
+    <w:p>
+      <w:pPr>
+        <w:pStyle w:val="PargrafodaLista"/>
+        <w:numPr>
+          <w:ilvl w:val="0"/>
+          <w:numId w:val="2"/>
+        </w:numPr>
+        <w:rPr>
+          <w:sz w:val="24"/>
+          <w:szCs w:val="24"/>
+        </w:rPr>
+      </w:pPr>
+      <w:r>
+        <w:rPr>
+          <w:rFonts w:ascii="Arial" w:eastAsia="Arial" w:hAnsi="Arial" w:cs="Arial"/>
+          <w:sz w:val="24"/>
+          <w:szCs w:val="24"/>
+        </w:rPr>
+        <w:t xml:space="preserve">Vitor Matheus </w:t>
+      </w:r>
+      <w:r>
+        <w:rPr>
+          <w:rFonts w:ascii="Arial" w:eastAsia="Arial" w:hAnsi="Arial" w:cs="Arial"/>
+          <w:sz w:val="24"/>
+          <w:szCs w:val="24"/>
+        </w:rPr>
+        <w:t>como Tester.</w:t>
+      </w:r>
+    </w:p>
+    <w:p>
+      <w:pPr>
+        <w:rPr>
+          <w:rFonts w:ascii="Arial" w:eastAsia="Arial" w:hAnsi="Arial" w:cs="Arial"/>
+          <w:sz w:val="24"/>
+          <w:szCs w:val="24"/>
+        </w:rPr>
+      </w:pPr>
+    </w:p>
+    <w:p>
+      <w:pPr>
+        <w:rPr>
+          <w:rFonts w:ascii="Arial" w:eastAsia="Arial" w:hAnsi="Arial" w:cs="Arial"/>
+          <w:sz w:val="24"/>
+          <w:szCs w:val="24"/>
+        </w:rPr>
+      </w:pPr>
+      <w:r>
+        <w:rPr>
+          <w:rFonts w:ascii="Arial" w:eastAsia="Arial" w:hAnsi="Arial" w:cs="Arial"/>
+          <w:sz w:val="24"/>
+          <w:szCs w:val="24"/>
+        </w:rPr>
+        <w:t>No dia em ques</w:t>
+      </w:r>
+      <w:r>
+        <w:rPr>
+          <w:rFonts w:ascii="Arial" w:eastAsia="Arial" w:hAnsi="Arial" w:cs="Arial"/>
+          <w:sz w:val="24"/>
+          <w:szCs w:val="24"/>
+        </w:rPr>
+        <w:t>tão, todos os participantes compareceram inicialmente na reunião, para auxiliar Larissa que já tinha dito estar com dificuldades no conteúdo, então, todos se mantiveram em reunião para auxiliar Larissa na produção do código, e isso nos levou certo tempo, porém, tudo funcionou, Swagger concluído.</w:t>
+      </w:r>
+    </w:p>
+    <w:p>
+      <w:pPr>
+        <w:rPr>
+          <w:rFonts w:ascii="Arial" w:eastAsia="Arial" w:hAnsi="Arial" w:cs="Arial"/>
+          <w:sz w:val="24"/>
+          <w:szCs w:val="24"/>
+        </w:rPr>
+      </w:pPr>
+      <w:r>
+        <w:rPr>
+          <w:rFonts w:ascii="Arial" w:eastAsia="Arial" w:hAnsi="Arial" w:cs="Arial"/>
+          <w:sz w:val="24"/>
+          <w:szCs w:val="24"/>
+        </w:rPr>
+        <w:t>Quando chegou o momento de fazer o Deploy(Heroku), Gerson e Gabrielly estavam com problemas de conexão e hardware, então não conseguiram participar de toda a reunião, o Scrum Master ficou encarregado de fazer a parte de Deploy, e mais uma vez fez o código compartilhando a tela e passando o pouco que sabia do conteúdo para Larissa.</w:t>
+      </w:r>
+    </w:p>
+    <w:p>
+      <w:pPr>
+        <w:rPr>
+          <w:rFonts w:ascii="Arial" w:eastAsia="Arial" w:hAnsi="Arial" w:cs="Arial"/>
+          <w:sz w:val="24"/>
+          <w:szCs w:val="24"/>
+        </w:rPr>
+      </w:pPr>
+      <w:r>
+        <w:rPr>
+          <w:rFonts w:ascii="Arial" w:eastAsia="Arial" w:hAnsi="Arial" w:cs="Arial"/>
+          <w:sz w:val="24"/>
+          <w:szCs w:val="24"/>
+        </w:rPr>
+        <w:t>Por fim, o código estava funcional, e coube a Vitor popular as tabelas e testar todas as funcionalidades da API</w:t>
+      </w:r>
+      <w:r>
+        <w:rPr>
+          <w:rFonts w:ascii="Arial" w:eastAsia="Arial" w:hAnsi="Arial" w:cs="Arial"/>
+          <w:sz w:val="24"/>
+          <w:szCs w:val="24"/>
+        </w:rPr>
+        <w:t>, onde Gabriel Duarte e Gabrielly o ajudaram, enquanto o Scrum Master produzia a documentação de Feedback.</w:t>
       </w:r>
     </w:p>
     <w:p>
@@ -5278,6 +5725,7 @@
     <w:lsdException w:name="HTML Sample" w:semiHidden="1" w:unhideWhenUsed="1"/>
     <w:lsdException w:name="HTML Typewriter" w:semiHidden="1" w:unhideWhenUsed="1"/>
     <w:lsdException w:name="HTML Variable" w:semiHidden="1" w:unhideWhenUsed="1"/>
+    <w:lsdException w:name="Normal Table" w:semiHidden="1" w:unhideWhenUsed="1"/>
     <w:lsdException w:name="annotation subject" w:semiHidden="1" w:unhideWhenUsed="1"/>
     <w:lsdException w:name="No List" w:semiHidden="1" w:unhideWhenUsed="1"/>
     <w:lsdException w:name="Outline List 1" w:semiHidden="1" w:unhideWhenUsed="1"/>
@@ -5320,8 +5768,11 @@
     <w:lsdException w:name="Table Contemporary" w:semiHidden="1" w:unhideWhenUsed="1"/>
     <w:lsdException w:name="Table Elegant" w:semiHidden="1" w:unhideWhenUsed="1"/>
     <w:lsdException w:name="Table Professional" w:semiHidden="1" w:unhideWhenUsed="1"/>
+    <w:lsdException w:name="Table Subtle 1" w:semiHidden="1" w:unhideWhenUsed="1"/>
     <w:lsdException w:name="Table Subtle 2" w:semiHidden="1" w:unhideWhenUsed="1"/>
     <w:lsdException w:name="Table Web 1" w:semiHidden="1" w:unhideWhenUsed="1"/>
+    <w:lsdException w:name="Table Web 2" w:semiHidden="1" w:unhideWhenUsed="1"/>
+    <w:lsdException w:name="Table Web 3" w:semiHidden="1" w:unhideWhenUsed="1"/>
     <w:lsdException w:name="Balloon Text" w:semiHidden="1" w:unhideWhenUsed="1"/>
     <w:lsdException w:name="Table Grid" w:uiPriority="39"/>
     <w:lsdException w:name="Table Theme" w:semiHidden="1" w:unhideWhenUsed="1"/>

</xml_diff>